<commit_message>
Added Solution Doc and Test Scenario documentation
</commit_message>
<xml_diff>
--- a/documentation/Solution Doc.docx
+++ b/documentation/Solution Doc.docx
@@ -4,7 +4,7 @@
   <w:body>
     <w:p>
       <w:pPr>
-        <w:jc w:val="center"/>
+        <w:jc w:val="both"/>
         <w:rPr>
           <w:b/>
           <w:bCs/>
@@ -19,9 +19,19 @@
         </w:rPr>
         <w:t>Solution</w:t>
       </w:r>
-    </w:p>
-    <w:p>
-      <w:pPr>
+      <w:r>
+        <w:rPr>
+          <w:b/>
+          <w:bCs/>
+          <w:sz w:val="32"/>
+          <w:szCs w:val="32"/>
+        </w:rPr>
+        <w:t xml:space="preserve"> Document</w:t>
+      </w:r>
+    </w:p>
+    <w:p>
+      <w:pPr>
+        <w:jc w:val="both"/>
         <w:rPr>
           <w:b/>
           <w:bCs/>
@@ -53,6 +63,7 @@
           <w:ilvl w:val="0"/>
           <w:numId w:val="1"/>
         </w:numPr>
+        <w:jc w:val="both"/>
       </w:pPr>
       <w:r>
         <w:t xml:space="preserve">Username or email can be used to login. </w:t>
@@ -65,6 +76,7 @@
           <w:ilvl w:val="0"/>
           <w:numId w:val="1"/>
         </w:numPr>
+        <w:jc w:val="both"/>
       </w:pPr>
       <w:r>
         <w:t xml:space="preserve">A GPSs can store several exact locations, a location can recorded by several GPSs. </w:t>
@@ -77,6 +89,7 @@
           <w:ilvl w:val="0"/>
           <w:numId w:val="1"/>
         </w:numPr>
+        <w:jc w:val="both"/>
       </w:pPr>
       <w:r>
         <w:t xml:space="preserve">GPS information that stored in the database are device ID (code) and device type. </w:t>
@@ -89,6 +102,7 @@
           <w:ilvl w:val="0"/>
           <w:numId w:val="1"/>
         </w:numPr>
+        <w:jc w:val="both"/>
       </w:pPr>
       <w:r>
         <w:t xml:space="preserve">The username and password must at least have 6 characters </w:t>
@@ -101,6 +115,7 @@
           <w:ilvl w:val="0"/>
           <w:numId w:val="1"/>
         </w:numPr>
+        <w:jc w:val="both"/>
       </w:pPr>
       <w:r>
         <w:t>Token will be stored in the database, if user generates new token the existing token will be changed in the database.</w:t>
@@ -108,6 +123,7 @@
     </w:p>
     <w:p>
       <w:pPr>
+        <w:jc w:val="both"/>
         <w:rPr>
           <w:b/>
           <w:bCs/>
@@ -132,6 +148,7 @@
     </w:p>
     <w:p>
       <w:pPr>
+        <w:jc w:val="both"/>
         <w:rPr>
           <w:b/>
           <w:bCs/>
@@ -159,6 +176,7 @@
           <w:ilvl w:val="0"/>
           <w:numId w:val="4"/>
         </w:numPr>
+        <w:jc w:val="both"/>
         <w:rPr>
           <w:b/>
           <w:bCs/>
@@ -175,19 +193,15 @@
           <w:ilvl w:val="0"/>
           <w:numId w:val="4"/>
         </w:numPr>
-        <w:rPr>
-          <w:b/>
-          <w:bCs/>
-        </w:rPr>
-      </w:pPr>
-      <w:r>
-        <w:t xml:space="preserve">Database : </w:t>
-      </w:r>
-      <w:proofErr w:type="spellStart"/>
-      <w:r>
-        <w:t>PostgresSQL</w:t>
-      </w:r>
-      <w:proofErr w:type="spellEnd"/>
+        <w:jc w:val="both"/>
+        <w:rPr>
+          <w:b/>
+          <w:bCs/>
+        </w:rPr>
+      </w:pPr>
+      <w:r>
+        <w:t>Database : PostgresSQL</w:t>
+      </w:r>
     </w:p>
     <w:p>
       <w:pPr>
@@ -196,6 +210,7 @@
           <w:ilvl w:val="0"/>
           <w:numId w:val="4"/>
         </w:numPr>
+        <w:jc w:val="both"/>
         <w:rPr>
           <w:b/>
           <w:bCs/>
@@ -212,6 +227,7 @@
           <w:ilvl w:val="0"/>
           <w:numId w:val="6"/>
         </w:numPr>
+        <w:jc w:val="both"/>
         <w:rPr>
           <w:b/>
           <w:bCs/>
@@ -228,18 +244,14 @@
           <w:ilvl w:val="0"/>
           <w:numId w:val="6"/>
         </w:numPr>
-        <w:rPr>
-          <w:b/>
-          <w:bCs/>
-        </w:rPr>
-      </w:pPr>
-      <w:proofErr w:type="spellStart"/>
-      <w:r>
-        <w:t>Dotenv</w:t>
-      </w:r>
-      <w:proofErr w:type="spellEnd"/>
-      <w:r>
-        <w:t xml:space="preserve"> : Library to load environment variable from .env file.</w:t>
+        <w:jc w:val="both"/>
+        <w:rPr>
+          <w:b/>
+          <w:bCs/>
+        </w:rPr>
+      </w:pPr>
+      <w:r>
+        <w:t>Dotenv : Library to load environment variable from .env file.</w:t>
       </w:r>
     </w:p>
     <w:p>
@@ -249,18 +261,14 @@
           <w:ilvl w:val="0"/>
           <w:numId w:val="6"/>
         </w:numPr>
-        <w:rPr>
-          <w:b/>
-          <w:bCs/>
-        </w:rPr>
-      </w:pPr>
-      <w:proofErr w:type="spellStart"/>
-      <w:r>
-        <w:t>Bcrypt</w:t>
-      </w:r>
-      <w:proofErr w:type="spellEnd"/>
-      <w:r>
-        <w:t xml:space="preserve"> : Library to encrypt and hash password and data.</w:t>
+        <w:jc w:val="both"/>
+        <w:rPr>
+          <w:b/>
+          <w:bCs/>
+        </w:rPr>
+      </w:pPr>
+      <w:r>
+        <w:t>Bcrypt : Library to encrypt and hash password and data.</w:t>
       </w:r>
     </w:p>
     <w:p>
@@ -270,6 +278,7 @@
           <w:ilvl w:val="0"/>
           <w:numId w:val="6"/>
         </w:numPr>
+        <w:jc w:val="both"/>
         <w:rPr>
           <w:b/>
           <w:bCs/>
@@ -286,15 +295,11 @@
           <w:ilvl w:val="0"/>
           <w:numId w:val="6"/>
         </w:numPr>
-      </w:pPr>
-      <w:r>
-        <w:t>node-</w:t>
-      </w:r>
-      <w:proofErr w:type="spellStart"/>
-      <w:r>
-        <w:t>jsonwebtoken</w:t>
-      </w:r>
-      <w:proofErr w:type="spellEnd"/>
+        <w:jc w:val="both"/>
+      </w:pPr>
+      <w:r>
+        <w:t>node-jsonwebtoken</w:t>
+      </w:r>
       <w:r>
         <w:t>: Library to encrypt and decrypt JWT Token</w:t>
       </w:r>
@@ -312,22 +317,10 @@
           <w:ilvl w:val="0"/>
           <w:numId w:val="6"/>
         </w:numPr>
-      </w:pPr>
-      <w:proofErr w:type="spellStart"/>
-      <w:r>
-        <w:t>Uuid</w:t>
-      </w:r>
-      <w:proofErr w:type="spellEnd"/>
-      <w:r>
-        <w:t xml:space="preserve">: Library to generate and handle </w:t>
-      </w:r>
-      <w:proofErr w:type="spellStart"/>
-      <w:r>
-        <w:t>uuid</w:t>
-      </w:r>
-      <w:proofErr w:type="spellEnd"/>
-      <w:r>
-        <w:t>.</w:t>
+        <w:jc w:val="both"/>
+      </w:pPr>
+      <w:r>
+        <w:t>Uuid: Library to generate and handle uuid.</w:t>
       </w:r>
     </w:p>
     <w:p>
@@ -337,6 +330,7 @@
           <w:ilvl w:val="0"/>
           <w:numId w:val="6"/>
         </w:numPr>
+        <w:jc w:val="both"/>
       </w:pPr>
       <w:r>
         <w:t>Winston : Logger library to record logs.</w:t>
@@ -349,14 +343,10 @@
           <w:ilvl w:val="0"/>
           <w:numId w:val="6"/>
         </w:numPr>
-      </w:pPr>
-      <w:proofErr w:type="spellStart"/>
-      <w:r>
-        <w:t>Nodemon</w:t>
-      </w:r>
-      <w:proofErr w:type="spellEnd"/>
-      <w:r>
-        <w:t xml:space="preserve">: library to </w:t>
+        <w:jc w:val="both"/>
+      </w:pPr>
+      <w:r>
+        <w:t xml:space="preserve">Nodemon: library to </w:t>
       </w:r>
       <w:r>
         <w:t xml:space="preserve"> automatically </w:t>
@@ -372,6 +362,7 @@
           <w:ilvl w:val="0"/>
           <w:numId w:val="4"/>
         </w:numPr>
+        <w:jc w:val="both"/>
         <w:rPr>
           <w:b/>
           <w:bCs/>
@@ -388,6 +379,7 @@
           <w:ilvl w:val="0"/>
           <w:numId w:val="8"/>
         </w:numPr>
+        <w:jc w:val="both"/>
         <w:rPr>
           <w:b/>
           <w:bCs/>
@@ -404,6 +396,7 @@
           <w:ilvl w:val="0"/>
           <w:numId w:val="8"/>
         </w:numPr>
+        <w:jc w:val="both"/>
         <w:rPr>
           <w:b/>
           <w:bCs/>
@@ -420,6 +413,7 @@
           <w:ilvl w:val="0"/>
           <w:numId w:val="8"/>
         </w:numPr>
+        <w:jc w:val="both"/>
         <w:rPr>
           <w:b/>
           <w:bCs/>
@@ -436,6 +430,7 @@
           <w:ilvl w:val="0"/>
           <w:numId w:val="8"/>
         </w:numPr>
+        <w:jc w:val="both"/>
         <w:rPr>
           <w:b/>
           <w:bCs/>
@@ -447,6 +442,7 @@
     </w:p>
     <w:p>
       <w:pPr>
+        <w:jc w:val="both"/>
         <w:rPr>
           <w:b/>
           <w:bCs/>
@@ -467,6 +463,7 @@
           <w:ilvl w:val="0"/>
           <w:numId w:val="4"/>
         </w:numPr>
+        <w:jc w:val="both"/>
         <w:rPr>
           <w:b/>
           <w:bCs/>
@@ -483,6 +480,7 @@
           <w:ilvl w:val="0"/>
           <w:numId w:val="4"/>
         </w:numPr>
+        <w:jc w:val="both"/>
         <w:rPr>
           <w:b/>
           <w:bCs/>
@@ -499,18 +497,14 @@
           <w:ilvl w:val="0"/>
           <w:numId w:val="9"/>
         </w:numPr>
-        <w:rPr>
-          <w:b/>
-          <w:bCs/>
-        </w:rPr>
-      </w:pPr>
-      <w:proofErr w:type="spellStart"/>
-      <w:r>
-        <w:t>PrimeNG</w:t>
-      </w:r>
-      <w:proofErr w:type="spellEnd"/>
-      <w:r>
-        <w:t>: UI Component library for Angular.</w:t>
+        <w:jc w:val="both"/>
+        <w:rPr>
+          <w:b/>
+          <w:bCs/>
+        </w:rPr>
+      </w:pPr>
+      <w:r>
+        <w:t>PrimeNG: UI Component library for Angular.</w:t>
       </w:r>
     </w:p>
     <w:p>
@@ -520,6 +514,7 @@
           <w:ilvl w:val="0"/>
           <w:numId w:val="4"/>
         </w:numPr>
+        <w:jc w:val="both"/>
         <w:rPr>
           <w:b/>
           <w:bCs/>
@@ -536,6 +531,7 @@
           <w:ilvl w:val="0"/>
           <w:numId w:val="10"/>
         </w:numPr>
+        <w:jc w:val="both"/>
         <w:rPr>
           <w:b/>
           <w:bCs/>
@@ -552,6 +548,7 @@
           <w:ilvl w:val="0"/>
           <w:numId w:val="10"/>
         </w:numPr>
+        <w:jc w:val="both"/>
         <w:rPr>
           <w:b/>
           <w:bCs/>
@@ -568,6 +565,7 @@
           <w:ilvl w:val="0"/>
           <w:numId w:val="10"/>
         </w:numPr>
+        <w:jc w:val="both"/>
         <w:rPr>
           <w:b/>
           <w:bCs/>
@@ -584,6 +582,7 @@
           <w:ilvl w:val="0"/>
           <w:numId w:val="10"/>
         </w:numPr>
+        <w:jc w:val="both"/>
         <w:rPr>
           <w:b/>
           <w:bCs/>
@@ -595,6 +594,7 @@
     </w:p>
     <w:p>
       <w:pPr>
+        <w:jc w:val="both"/>
         <w:rPr>
           <w:b/>
           <w:bCs/>
@@ -624,6 +624,7 @@
           <w:ilvl w:val="0"/>
           <w:numId w:val="15"/>
         </w:numPr>
+        <w:jc w:val="both"/>
       </w:pPr>
       <w:r>
         <w:t xml:space="preserve">Implement unit testing </w:t>
@@ -639,6 +640,7 @@
           <w:ilvl w:val="0"/>
           <w:numId w:val="15"/>
         </w:numPr>
+        <w:jc w:val="both"/>
       </w:pPr>
       <w:r>
         <w:t>Implement code linting</w:t>
@@ -654,10 +656,36 @@
           <w:ilvl w:val="0"/>
           <w:numId w:val="15"/>
         </w:numPr>
+        <w:jc w:val="both"/>
+      </w:pPr>
+      <w:r>
+        <w:t>Use latitude and longitude data to show location on the map.</w:t>
+      </w:r>
+    </w:p>
+    <w:p>
+      <w:pPr>
+        <w:pStyle w:val="ListParagraph"/>
+        <w:numPr>
+          <w:ilvl w:val="0"/>
+          <w:numId w:val="15"/>
+        </w:numPr>
+        <w:jc w:val="both"/>
       </w:pPr>
       <w:r>
         <w:lastRenderedPageBreak/>
-        <w:t>Use latitude and longitude data to show location on the map.</w:t>
+        <w:t xml:space="preserve">Application </w:t>
+      </w:r>
+      <w:r>
+        <w:t>containerization</w:t>
+      </w:r>
+      <w:r>
+        <w:t xml:space="preserve"> both for backend and frontend using tools</w:t>
+      </w:r>
+      <w:r>
+        <w:t>,</w:t>
+      </w:r>
+      <w:r>
+        <w:t xml:space="preserve"> like Docker, Kubernetes, etc. </w:t>
       </w:r>
     </w:p>
     <w:p>
@@ -667,15 +695,16 @@
           <w:ilvl w:val="0"/>
           <w:numId w:val="15"/>
         </w:numPr>
-      </w:pPr>
-      <w:r>
-        <w:t xml:space="preserve">Application </w:t>
-      </w:r>
-      <w:r>
-        <w:t>containerization</w:t>
-      </w:r>
-      <w:r>
-        <w:t xml:space="preserve"> both for backend and frontend using tools like Docker, Kubernetes, etc. </w:t>
+        <w:jc w:val="both"/>
+      </w:pPr>
+      <w:r>
+        <w:t>Implement more advanced authentication protocol</w:t>
+      </w:r>
+      <w:r>
+        <w:t xml:space="preserve"> e.g.,</w:t>
+      </w:r>
+      <w:r>
+        <w:t xml:space="preserve"> OAuth 2.0.</w:t>
       </w:r>
     </w:p>
     <w:p>
@@ -685,15 +714,16 @@
           <w:ilvl w:val="0"/>
           <w:numId w:val="15"/>
         </w:numPr>
-      </w:pPr>
-      <w:r>
-        <w:t>Implement more advanced authentication protocol</w:t>
+        <w:jc w:val="both"/>
+      </w:pPr>
+      <w:r>
+        <w:t>Implement memory caching for complex calculation</w:t>
       </w:r>
       <w:r>
         <w:t xml:space="preserve"> e.g.,</w:t>
       </w:r>
       <w:r>
-        <w:t xml:space="preserve"> OAuth 2.0.</w:t>
+        <w:t xml:space="preserve"> dashboard. </w:t>
       </w:r>
     </w:p>
     <w:p>
@@ -703,32 +733,21 @@
           <w:ilvl w:val="0"/>
           <w:numId w:val="15"/>
         </w:numPr>
-      </w:pPr>
-      <w:r>
-        <w:t>Implement memory caching for complex calculation</w:t>
-      </w:r>
-      <w:r>
-        <w:t xml:space="preserve"> e.g.,</w:t>
-      </w:r>
-      <w:r>
-        <w:t xml:space="preserve"> dashboard. </w:t>
-      </w:r>
-    </w:p>
-    <w:p>
-      <w:pPr>
-        <w:pStyle w:val="ListParagraph"/>
-        <w:numPr>
-          <w:ilvl w:val="0"/>
-          <w:numId w:val="15"/>
-        </w:numPr>
-      </w:pPr>
-      <w:r>
-        <w:t xml:space="preserve">Implement logging system to monitor error and issues. </w:t>
-      </w:r>
-    </w:p>
-    <w:p>
-      <w:pPr>
-        <w:ind w:left="360"/>
+        <w:jc w:val="both"/>
+      </w:pPr>
+      <w:r>
+        <w:t xml:space="preserve">Implement logging system to monitor </w:t>
+      </w:r>
+      <w:r>
+        <w:t xml:space="preserve">and record </w:t>
+      </w:r>
+      <w:r>
+        <w:t xml:space="preserve">error and issues. </w:t>
+      </w:r>
+    </w:p>
+    <w:p>
+      <w:pPr>
+        <w:jc w:val="both"/>
         <w:rPr>
           <w:b/>
           <w:bCs/>
@@ -748,30 +767,167 @@
     </w:p>
     <w:p>
       <w:pPr>
-        <w:ind w:left="360"/>
-        <w:rPr>
-          <w:sz w:val="28"/>
-          <w:szCs w:val="28"/>
-        </w:rPr>
-      </w:pPr>
-    </w:p>
-    <w:p/>
-    <w:p/>
+        <w:pStyle w:val="ListParagraph"/>
+        <w:numPr>
+          <w:ilvl w:val="0"/>
+          <w:numId w:val="18"/>
+        </w:numPr>
+        <w:jc w:val="both"/>
+      </w:pPr>
+      <w:r>
+        <w:t>Vertical and horizontal scaling.</w:t>
+      </w:r>
+    </w:p>
+    <w:p>
+      <w:pPr>
+        <w:pStyle w:val="ListParagraph"/>
+        <w:jc w:val="both"/>
+      </w:pPr>
+      <w:r>
+        <w:t xml:space="preserve">Vertical and horizontal scaling is the most common approach to scale application. Vertical scaling means upgrading the server hardware, such as RAM, CPU, and storage capacity. Vertical scaling is the easiest method, but it will involve higher costs and limited resource capacity on the single machine. Whereas, the horizontal scaling is conducted by adding more machines or servers to handle more requests. You can add machine as many as you can with horizontal scaling so that the load of the requests could be distributed across the machines, </w:t>
+      </w:r>
+      <w:r>
+        <w:t xml:space="preserve">but it will cause increase of the complexity and maintainability of the application. </w:t>
+      </w:r>
+    </w:p>
+    <w:p>
+      <w:pPr>
+        <w:pStyle w:val="ListParagraph"/>
+        <w:numPr>
+          <w:ilvl w:val="0"/>
+          <w:numId w:val="18"/>
+        </w:numPr>
+        <w:jc w:val="both"/>
+      </w:pPr>
+      <w:r>
+        <w:t>Implement master</w:t>
+      </w:r>
+      <w:r>
+        <w:t>-</w:t>
+      </w:r>
+      <w:r>
+        <w:t>slave</w:t>
+      </w:r>
+      <w:r>
+        <w:t xml:space="preserve"> architecture</w:t>
+      </w:r>
+      <w:r>
+        <w:t>.</w:t>
+      </w:r>
+    </w:p>
+    <w:p>
+      <w:pPr>
+        <w:pStyle w:val="ListParagraph"/>
+        <w:jc w:val="both"/>
+      </w:pPr>
+      <w:r>
+        <w:t>Master-slave architecture s</w:t>
+      </w:r>
+      <w:r>
+        <w:t>eparate</w:t>
+      </w:r>
+      <w:r>
+        <w:t>s</w:t>
+      </w:r>
+      <w:r>
+        <w:t xml:space="preserve"> create/update query to master database and read (</w:t>
+      </w:r>
+      <w:r>
+        <w:t>data retrieval</w:t>
+      </w:r>
+      <w:r>
+        <w:t xml:space="preserve">) </w:t>
+      </w:r>
+      <w:r>
+        <w:t>query</w:t>
+      </w:r>
+      <w:r>
+        <w:t xml:space="preserve"> to slave database. The </w:t>
+      </w:r>
+      <w:r>
+        <w:t xml:space="preserve">changes in </w:t>
+      </w:r>
+      <w:r>
+        <w:t>master database will be synchronized and duplicated across the slaves</w:t>
+      </w:r>
+      <w:r>
+        <w:t xml:space="preserve">. The pros of this architecture is the workload could be distributed across the slaves and provide backup to enhance the reliability of the application. If one of the databases is shutdown, </w:t>
+      </w:r>
+      <w:r>
+        <w:t xml:space="preserve">operations of the applications will not be affected  </w:t>
+      </w:r>
+      <w:r>
+        <w:t xml:space="preserve"> because there are still other databases can be accessed. The cons of this architecture is synchronize issue, if there are a lot of changes in the master database, it takes time to synchronize or replicate the changes to all duplicated slaves</w:t>
+      </w:r>
+      <w:r>
+        <w:t xml:space="preserve"> and it may cause inconsistent data between the slaves and the master</w:t>
+      </w:r>
+      <w:r>
+        <w:t xml:space="preserve">. </w:t>
+      </w:r>
+      <w:r>
+        <w:tab/>
+      </w:r>
+    </w:p>
+    <w:p>
+      <w:pPr>
+        <w:pStyle w:val="ListParagraph"/>
+        <w:numPr>
+          <w:ilvl w:val="0"/>
+          <w:numId w:val="18"/>
+        </w:numPr>
+        <w:jc w:val="both"/>
+      </w:pPr>
+      <w:r>
+        <w:t>Caching</w:t>
+      </w:r>
+      <w:r>
+        <w:t>.</w:t>
+      </w:r>
+    </w:p>
+    <w:p>
+      <w:pPr>
+        <w:pStyle w:val="ListParagraph"/>
+        <w:jc w:val="both"/>
+      </w:pPr>
+      <w:r>
+        <w:t xml:space="preserve">Caching is the technique to store frequently accessed data in temporary memory. Therefore, database queries could be reduced and improve the overall performance of the system. </w:t>
+      </w:r>
+      <w:r>
+        <w:tab/>
+        <w:t>The cons of caching technique is memory’s capacity is limited compared to storage disk</w:t>
+      </w:r>
+      <w:r>
+        <w:t>, so the caching needs to be implemented efficiently on specific scenario. Moreover, the cache will cause stale data meaning that cache data or content is probably outdated or no longer relevant on the new situation.</w:t>
+      </w:r>
+    </w:p>
+    <w:p>
+      <w:pPr>
+        <w:pStyle w:val="ListParagraph"/>
+        <w:jc w:val="both"/>
+      </w:pPr>
+    </w:p>
     <w:p>
       <w:pPr>
         <w:ind w:left="720"/>
-      </w:pPr>
-    </w:p>
-    <w:p>
-      <w:pPr>
-        <w:pStyle w:val="ListParagraph"/>
-        <w:rPr>
-          <w:b/>
-          <w:bCs/>
-        </w:rPr>
-      </w:pPr>
-    </w:p>
-    <w:p/>
+        <w:jc w:val="both"/>
+      </w:pPr>
+    </w:p>
+    <w:p>
+      <w:pPr>
+        <w:pStyle w:val="ListParagraph"/>
+        <w:jc w:val="both"/>
+        <w:rPr>
+          <w:b/>
+          <w:bCs/>
+        </w:rPr>
+      </w:pPr>
+    </w:p>
+    <w:p>
+      <w:pPr>
+        <w:jc w:val="both"/>
+      </w:pPr>
+    </w:p>
     <w:sectPr>
       <w:pgSz w:w="11906" w:h="16838"/>
       <w:pgMar w:top="1440" w:right="1440" w:bottom="1440" w:left="1440" w:header="720" w:footer="720" w:gutter="0"/>
@@ -1662,6 +1818,95 @@
     </w:lvl>
   </w:abstractNum>
   <w:abstractNum w:abstractNumId="9" w15:restartNumberingAfterBreak="0">
+    <w:nsid w:val="52A42F0F"/>
+    <w:multiLevelType w:val="hybridMultilevel"/>
+    <w:tmpl w:val="B644E922"/>
+    <w:lvl w:ilvl="0" w:tplc="3809000F">
+      <w:start w:val="1"/>
+      <w:numFmt w:val="decimal"/>
+      <w:lvlText w:val="%1."/>
+      <w:lvlJc w:val="left"/>
+      <w:pPr>
+        <w:ind w:left="720" w:hanging="360"/>
+      </w:pPr>
+      <w:rPr>
+        <w:rFonts w:hint="default"/>
+      </w:rPr>
+    </w:lvl>
+    <w:lvl w:ilvl="1" w:tplc="38090019" w:tentative="1">
+      <w:start w:val="1"/>
+      <w:numFmt w:val="lowerLetter"/>
+      <w:lvlText w:val="%2."/>
+      <w:lvlJc w:val="left"/>
+      <w:pPr>
+        <w:ind w:left="1440" w:hanging="360"/>
+      </w:pPr>
+    </w:lvl>
+    <w:lvl w:ilvl="2" w:tplc="3809001B" w:tentative="1">
+      <w:start w:val="1"/>
+      <w:numFmt w:val="lowerRoman"/>
+      <w:lvlText w:val="%3."/>
+      <w:lvlJc w:val="right"/>
+      <w:pPr>
+        <w:ind w:left="2160" w:hanging="180"/>
+      </w:pPr>
+    </w:lvl>
+    <w:lvl w:ilvl="3" w:tplc="3809000F" w:tentative="1">
+      <w:start w:val="1"/>
+      <w:numFmt w:val="decimal"/>
+      <w:lvlText w:val="%4."/>
+      <w:lvlJc w:val="left"/>
+      <w:pPr>
+        <w:ind w:left="2880" w:hanging="360"/>
+      </w:pPr>
+    </w:lvl>
+    <w:lvl w:ilvl="4" w:tplc="38090019" w:tentative="1">
+      <w:start w:val="1"/>
+      <w:numFmt w:val="lowerLetter"/>
+      <w:lvlText w:val="%5."/>
+      <w:lvlJc w:val="left"/>
+      <w:pPr>
+        <w:ind w:left="3600" w:hanging="360"/>
+      </w:pPr>
+    </w:lvl>
+    <w:lvl w:ilvl="5" w:tplc="3809001B" w:tentative="1">
+      <w:start w:val="1"/>
+      <w:numFmt w:val="lowerRoman"/>
+      <w:lvlText w:val="%6."/>
+      <w:lvlJc w:val="right"/>
+      <w:pPr>
+        <w:ind w:left="4320" w:hanging="180"/>
+      </w:pPr>
+    </w:lvl>
+    <w:lvl w:ilvl="6" w:tplc="3809000F" w:tentative="1">
+      <w:start w:val="1"/>
+      <w:numFmt w:val="decimal"/>
+      <w:lvlText w:val="%7."/>
+      <w:lvlJc w:val="left"/>
+      <w:pPr>
+        <w:ind w:left="5040" w:hanging="360"/>
+      </w:pPr>
+    </w:lvl>
+    <w:lvl w:ilvl="7" w:tplc="38090019" w:tentative="1">
+      <w:start w:val="1"/>
+      <w:numFmt w:val="lowerLetter"/>
+      <w:lvlText w:val="%8."/>
+      <w:lvlJc w:val="left"/>
+      <w:pPr>
+        <w:ind w:left="5760" w:hanging="360"/>
+      </w:pPr>
+    </w:lvl>
+    <w:lvl w:ilvl="8" w:tplc="3809001B" w:tentative="1">
+      <w:start w:val="1"/>
+      <w:numFmt w:val="lowerRoman"/>
+      <w:lvlText w:val="%9."/>
+      <w:lvlJc w:val="right"/>
+      <w:pPr>
+        <w:ind w:left="6480" w:hanging="180"/>
+      </w:pPr>
+    </w:lvl>
+  </w:abstractNum>
+  <w:abstractNum w:abstractNumId="10" w15:restartNumberingAfterBreak="0">
     <w:nsid w:val="5854613B"/>
     <w:multiLevelType w:val="hybridMultilevel"/>
     <w:tmpl w:val="F66ADDB4"/>
@@ -1750,7 +1995,7 @@
       </w:pPr>
     </w:lvl>
   </w:abstractNum>
-  <w:abstractNum w:abstractNumId="10" w15:restartNumberingAfterBreak="0">
+  <w:abstractNum w:abstractNumId="11" w15:restartNumberingAfterBreak="0">
     <w:nsid w:val="597D6045"/>
     <w:multiLevelType w:val="hybridMultilevel"/>
     <w:tmpl w:val="200020BE"/>
@@ -1836,7 +2081,119 @@
       </w:pPr>
     </w:lvl>
   </w:abstractNum>
-  <w:abstractNum w:abstractNumId="11" w15:restartNumberingAfterBreak="0">
+  <w:abstractNum w:abstractNumId="12" w15:restartNumberingAfterBreak="0">
+    <w:nsid w:val="5A983465"/>
+    <w:multiLevelType w:val="hybridMultilevel"/>
+    <w:tmpl w:val="D6343104"/>
+    <w:lvl w:ilvl="0" w:tplc="8792721A">
+      <w:numFmt w:val="bullet"/>
+      <w:lvlText w:val="-"/>
+      <w:lvlJc w:val="left"/>
+      <w:pPr>
+        <w:ind w:left="720" w:hanging="360"/>
+      </w:pPr>
+      <w:rPr>
+        <w:rFonts w:ascii="Calibri" w:eastAsiaTheme="minorHAnsi" w:hAnsi="Calibri" w:cs="Calibri" w:hint="default"/>
+      </w:rPr>
+    </w:lvl>
+    <w:lvl w:ilvl="1" w:tplc="38090003" w:tentative="1">
+      <w:start w:val="1"/>
+      <w:numFmt w:val="bullet"/>
+      <w:lvlText w:val="o"/>
+      <w:lvlJc w:val="left"/>
+      <w:pPr>
+        <w:ind w:left="1440" w:hanging="360"/>
+      </w:pPr>
+      <w:rPr>
+        <w:rFonts w:ascii="Courier New" w:hAnsi="Courier New" w:cs="Courier New" w:hint="default"/>
+      </w:rPr>
+    </w:lvl>
+    <w:lvl w:ilvl="2" w:tplc="38090005" w:tentative="1">
+      <w:start w:val="1"/>
+      <w:numFmt w:val="bullet"/>
+      <w:lvlText w:val=""/>
+      <w:lvlJc w:val="left"/>
+      <w:pPr>
+        <w:ind w:left="2160" w:hanging="360"/>
+      </w:pPr>
+      <w:rPr>
+        <w:rFonts w:ascii="Wingdings" w:hAnsi="Wingdings" w:hint="default"/>
+      </w:rPr>
+    </w:lvl>
+    <w:lvl w:ilvl="3" w:tplc="38090001" w:tentative="1">
+      <w:start w:val="1"/>
+      <w:numFmt w:val="bullet"/>
+      <w:lvlText w:val=""/>
+      <w:lvlJc w:val="left"/>
+      <w:pPr>
+        <w:ind w:left="2880" w:hanging="360"/>
+      </w:pPr>
+      <w:rPr>
+        <w:rFonts w:ascii="Symbol" w:hAnsi="Symbol" w:hint="default"/>
+      </w:rPr>
+    </w:lvl>
+    <w:lvl w:ilvl="4" w:tplc="38090003" w:tentative="1">
+      <w:start w:val="1"/>
+      <w:numFmt w:val="bullet"/>
+      <w:lvlText w:val="o"/>
+      <w:lvlJc w:val="left"/>
+      <w:pPr>
+        <w:ind w:left="3600" w:hanging="360"/>
+      </w:pPr>
+      <w:rPr>
+        <w:rFonts w:ascii="Courier New" w:hAnsi="Courier New" w:cs="Courier New" w:hint="default"/>
+      </w:rPr>
+    </w:lvl>
+    <w:lvl w:ilvl="5" w:tplc="38090005" w:tentative="1">
+      <w:start w:val="1"/>
+      <w:numFmt w:val="bullet"/>
+      <w:lvlText w:val=""/>
+      <w:lvlJc w:val="left"/>
+      <w:pPr>
+        <w:ind w:left="4320" w:hanging="360"/>
+      </w:pPr>
+      <w:rPr>
+        <w:rFonts w:ascii="Wingdings" w:hAnsi="Wingdings" w:hint="default"/>
+      </w:rPr>
+    </w:lvl>
+    <w:lvl w:ilvl="6" w:tplc="38090001" w:tentative="1">
+      <w:start w:val="1"/>
+      <w:numFmt w:val="bullet"/>
+      <w:lvlText w:val=""/>
+      <w:lvlJc w:val="left"/>
+      <w:pPr>
+        <w:ind w:left="5040" w:hanging="360"/>
+      </w:pPr>
+      <w:rPr>
+        <w:rFonts w:ascii="Symbol" w:hAnsi="Symbol" w:hint="default"/>
+      </w:rPr>
+    </w:lvl>
+    <w:lvl w:ilvl="7" w:tplc="38090003" w:tentative="1">
+      <w:start w:val="1"/>
+      <w:numFmt w:val="bullet"/>
+      <w:lvlText w:val="o"/>
+      <w:lvlJc w:val="left"/>
+      <w:pPr>
+        <w:ind w:left="5760" w:hanging="360"/>
+      </w:pPr>
+      <w:rPr>
+        <w:rFonts w:ascii="Courier New" w:hAnsi="Courier New" w:cs="Courier New" w:hint="default"/>
+      </w:rPr>
+    </w:lvl>
+    <w:lvl w:ilvl="8" w:tplc="38090005" w:tentative="1">
+      <w:start w:val="1"/>
+      <w:numFmt w:val="bullet"/>
+      <w:lvlText w:val=""/>
+      <w:lvlJc w:val="left"/>
+      <w:pPr>
+        <w:ind w:left="6480" w:hanging="360"/>
+      </w:pPr>
+      <w:rPr>
+        <w:rFonts w:ascii="Wingdings" w:hAnsi="Wingdings" w:hint="default"/>
+      </w:rPr>
+    </w:lvl>
+  </w:abstractNum>
+  <w:abstractNum w:abstractNumId="13" w15:restartNumberingAfterBreak="0">
     <w:nsid w:val="5B8C6294"/>
     <w:multiLevelType w:val="hybridMultilevel"/>
     <w:tmpl w:val="38407314"/>
@@ -1925,7 +2282,7 @@
       </w:pPr>
     </w:lvl>
   </w:abstractNum>
-  <w:abstractNum w:abstractNumId="12" w15:restartNumberingAfterBreak="0">
+  <w:abstractNum w:abstractNumId="14" w15:restartNumberingAfterBreak="0">
     <w:nsid w:val="5C0B6B04"/>
     <w:multiLevelType w:val="hybridMultilevel"/>
     <w:tmpl w:val="7C2ACFBC"/>
@@ -2038,7 +2395,7 @@
       </w:rPr>
     </w:lvl>
   </w:abstractNum>
-  <w:abstractNum w:abstractNumId="13" w15:restartNumberingAfterBreak="0">
+  <w:abstractNum w:abstractNumId="15" w15:restartNumberingAfterBreak="0">
     <w:nsid w:val="5FF86B5C"/>
     <w:multiLevelType w:val="hybridMultilevel"/>
     <w:tmpl w:val="3BA21544"/>
@@ -2128,7 +2485,7 @@
       </w:pPr>
     </w:lvl>
   </w:abstractNum>
-  <w:abstractNum w:abstractNumId="14" w15:restartNumberingAfterBreak="0">
+  <w:abstractNum w:abstractNumId="16" w15:restartNumberingAfterBreak="0">
     <w:nsid w:val="63383105"/>
     <w:multiLevelType w:val="hybridMultilevel"/>
     <w:tmpl w:val="40C064F2"/>
@@ -2217,8 +2574,121 @@
       </w:pPr>
     </w:lvl>
   </w:abstractNum>
+  <w:abstractNum w:abstractNumId="17" w15:restartNumberingAfterBreak="0">
+    <w:nsid w:val="6A464E1A"/>
+    <w:multiLevelType w:val="hybridMultilevel"/>
+    <w:tmpl w:val="A2FADD0C"/>
+    <w:lvl w:ilvl="0" w:tplc="C0A4F194">
+      <w:start w:val="1"/>
+      <w:numFmt w:val="decimal"/>
+      <w:lvlText w:val="%1."/>
+      <w:lvlJc w:val="left"/>
+      <w:pPr>
+        <w:ind w:left="720" w:hanging="360"/>
+      </w:pPr>
+      <w:rPr>
+        <w:rFonts w:asciiTheme="minorHAnsi" w:eastAsiaTheme="minorHAnsi" w:hAnsiTheme="minorHAnsi" w:cstheme="minorBidi"/>
+      </w:rPr>
+    </w:lvl>
+    <w:lvl w:ilvl="1" w:tplc="38090003">
+      <w:start w:val="1"/>
+      <w:numFmt w:val="bullet"/>
+      <w:lvlText w:val="o"/>
+      <w:lvlJc w:val="left"/>
+      <w:pPr>
+        <w:ind w:left="1440" w:hanging="360"/>
+      </w:pPr>
+      <w:rPr>
+        <w:rFonts w:ascii="Courier New" w:hAnsi="Courier New" w:cs="Courier New" w:hint="default"/>
+      </w:rPr>
+    </w:lvl>
+    <w:lvl w:ilvl="2" w:tplc="38090005" w:tentative="1">
+      <w:start w:val="1"/>
+      <w:numFmt w:val="bullet"/>
+      <w:lvlText w:val=""/>
+      <w:lvlJc w:val="left"/>
+      <w:pPr>
+        <w:ind w:left="2160" w:hanging="360"/>
+      </w:pPr>
+      <w:rPr>
+        <w:rFonts w:ascii="Wingdings" w:hAnsi="Wingdings" w:hint="default"/>
+      </w:rPr>
+    </w:lvl>
+    <w:lvl w:ilvl="3" w:tplc="38090001" w:tentative="1">
+      <w:start w:val="1"/>
+      <w:numFmt w:val="bullet"/>
+      <w:lvlText w:val=""/>
+      <w:lvlJc w:val="left"/>
+      <w:pPr>
+        <w:ind w:left="2880" w:hanging="360"/>
+      </w:pPr>
+      <w:rPr>
+        <w:rFonts w:ascii="Symbol" w:hAnsi="Symbol" w:hint="default"/>
+      </w:rPr>
+    </w:lvl>
+    <w:lvl w:ilvl="4" w:tplc="38090003" w:tentative="1">
+      <w:start w:val="1"/>
+      <w:numFmt w:val="bullet"/>
+      <w:lvlText w:val="o"/>
+      <w:lvlJc w:val="left"/>
+      <w:pPr>
+        <w:ind w:left="3600" w:hanging="360"/>
+      </w:pPr>
+      <w:rPr>
+        <w:rFonts w:ascii="Courier New" w:hAnsi="Courier New" w:cs="Courier New" w:hint="default"/>
+      </w:rPr>
+    </w:lvl>
+    <w:lvl w:ilvl="5" w:tplc="38090005" w:tentative="1">
+      <w:start w:val="1"/>
+      <w:numFmt w:val="bullet"/>
+      <w:lvlText w:val=""/>
+      <w:lvlJc w:val="left"/>
+      <w:pPr>
+        <w:ind w:left="4320" w:hanging="360"/>
+      </w:pPr>
+      <w:rPr>
+        <w:rFonts w:ascii="Wingdings" w:hAnsi="Wingdings" w:hint="default"/>
+      </w:rPr>
+    </w:lvl>
+    <w:lvl w:ilvl="6" w:tplc="38090001" w:tentative="1">
+      <w:start w:val="1"/>
+      <w:numFmt w:val="bullet"/>
+      <w:lvlText w:val=""/>
+      <w:lvlJc w:val="left"/>
+      <w:pPr>
+        <w:ind w:left="5040" w:hanging="360"/>
+      </w:pPr>
+      <w:rPr>
+        <w:rFonts w:ascii="Symbol" w:hAnsi="Symbol" w:hint="default"/>
+      </w:rPr>
+    </w:lvl>
+    <w:lvl w:ilvl="7" w:tplc="38090003" w:tentative="1">
+      <w:start w:val="1"/>
+      <w:numFmt w:val="bullet"/>
+      <w:lvlText w:val="o"/>
+      <w:lvlJc w:val="left"/>
+      <w:pPr>
+        <w:ind w:left="5760" w:hanging="360"/>
+      </w:pPr>
+      <w:rPr>
+        <w:rFonts w:ascii="Courier New" w:hAnsi="Courier New" w:cs="Courier New" w:hint="default"/>
+      </w:rPr>
+    </w:lvl>
+    <w:lvl w:ilvl="8" w:tplc="38090005" w:tentative="1">
+      <w:start w:val="1"/>
+      <w:numFmt w:val="bullet"/>
+      <w:lvlText w:val=""/>
+      <w:lvlJc w:val="left"/>
+      <w:pPr>
+        <w:ind w:left="6480" w:hanging="360"/>
+      </w:pPr>
+      <w:rPr>
+        <w:rFonts w:ascii="Wingdings" w:hAnsi="Wingdings" w:hint="default"/>
+      </w:rPr>
+    </w:lvl>
+  </w:abstractNum>
   <w:num w:numId="1" w16cid:durableId="1857423106">
-    <w:abstractNumId w:val="9"/>
+    <w:abstractNumId w:val="10"/>
   </w:num>
   <w:num w:numId="2" w16cid:durableId="1714227936">
     <w:abstractNumId w:val="3"/>
@@ -2230,7 +2700,7 @@
     <w:abstractNumId w:val="2"/>
   </w:num>
   <w:num w:numId="5" w16cid:durableId="1112243167">
-    <w:abstractNumId w:val="13"/>
+    <w:abstractNumId w:val="15"/>
   </w:num>
   <w:num w:numId="6" w16cid:durableId="887759328">
     <w:abstractNumId w:val="5"/>
@@ -2248,19 +2718,28 @@
     <w:abstractNumId w:val="4"/>
   </w:num>
   <w:num w:numId="11" w16cid:durableId="1578855210">
-    <w:abstractNumId w:val="12"/>
+    <w:abstractNumId w:val="14"/>
   </w:num>
   <w:num w:numId="12" w16cid:durableId="1751081420">
-    <w:abstractNumId w:val="11"/>
+    <w:abstractNumId w:val="13"/>
   </w:num>
   <w:num w:numId="13" w16cid:durableId="1375348322">
     <w:abstractNumId w:val="7"/>
   </w:num>
   <w:num w:numId="14" w16cid:durableId="477765889">
-    <w:abstractNumId w:val="10"/>
+    <w:abstractNumId w:val="11"/>
   </w:num>
   <w:num w:numId="15" w16cid:durableId="766656309">
-    <w:abstractNumId w:val="14"/>
+    <w:abstractNumId w:val="16"/>
+  </w:num>
+  <w:num w:numId="16" w16cid:durableId="1205868423">
+    <w:abstractNumId w:val="12"/>
+  </w:num>
+  <w:num w:numId="17" w16cid:durableId="1752971763">
+    <w:abstractNumId w:val="9"/>
+  </w:num>
+  <w:num w:numId="18" w16cid:durableId="1336492853">
+    <w:abstractNumId w:val="17"/>
   </w:num>
 </w:numbering>
 </file>

</xml_diff>